<commit_message>
merge beta with main
</commit_message>
<xml_diff>
--- a/Текстовая часть.docx
+++ b/Текстовая часть.docx
@@ -1,6 +1,6 @@
 
 <file path=word/document.xml><?xml version="1.0" encoding="utf-8"?>
-<w:document xmlns:wpc="http://schemas.microsoft.com/office/word/2010/wordprocessingCanvas" xmlns:cx="http://schemas.microsoft.com/office/drawing/2014/chartex" xmlns:cx1="http://schemas.microsoft.com/office/drawing/2015/9/8/chartex" xmlns:cx2="http://schemas.microsoft.com/office/drawing/2015/10/21/chartex" xmlns:cx3="http://schemas.microsoft.com/office/drawing/2016/5/9/chartex" xmlns:cx4="http://schemas.microsoft.com/office/drawing/2016/5/10/chartex" xmlns:cx5="http://schemas.microsoft.com/office/drawing/2016/5/11/chartex" xmlns:cx6="http://schemas.microsoft.com/office/drawing/2016/5/12/chartex" xmlns:cx7="http://schemas.microsoft.com/office/drawing/2016/5/13/chartex" xmlns:cx8="http://schemas.microsoft.com/office/drawing/2016/5/14/chartex" xmlns:mc="http://schemas.openxmlformats.org/markup-compatibility/2006" xmlns:aink="http://schemas.microsoft.com/office/drawing/2016/ink" xmlns:am3d="http://schemas.microsoft.com/office/drawing/2017/model3d" xmlns:o="urn:schemas-microsoft-com:office:office" xmlns:r="http://schemas.openxmlformats.org/officeDocument/2006/relationships" xmlns:m="http://schemas.openxmlformats.org/officeDocument/2006/math" xmlns:v="urn:schemas-microsoft-com:vml" xmlns:wp14="http://schemas.microsoft.com/office/word/2010/wordprocessingDrawing" xmlns:wp="http://schemas.openxmlformats.org/drawingml/2006/wordprocessingDrawing" xmlns:w10="urn:schemas-microsoft-com:office:word" xmlns:w="http://schemas.openxmlformats.org/wordprocessingml/2006/main" xmlns:w14="http://schemas.microsoft.com/office/word/2010/wordml" xmlns:w15="http://schemas.microsoft.com/office/word/2012/wordml" xmlns:w16cid="http://schemas.microsoft.com/office/word/2016/wordml/cid" xmlns:w16se="http://schemas.microsoft.com/office/word/2015/wordml/symex" xmlns:wpg="http://schemas.microsoft.com/office/word/2010/wordprocessingGroup" xmlns:wpi="http://schemas.microsoft.com/office/word/2010/wordprocessingInk" xmlns:wne="http://schemas.microsoft.com/office/word/2006/wordml" xmlns:wps="http://schemas.microsoft.com/office/word/2010/wordprocessingShape" mc:Ignorable="w14 w15 w16se w16cid wp14">
+<w:document xmlns:wpc="http://schemas.microsoft.com/office/word/2010/wordprocessingCanvas" xmlns:cx="http://schemas.microsoft.com/office/drawing/2014/chartex" xmlns:cx1="http://schemas.microsoft.com/office/drawing/2015/9/8/chartex" xmlns:cx2="http://schemas.microsoft.com/office/drawing/2015/10/21/chartex" xmlns:cx3="http://schemas.microsoft.com/office/drawing/2016/5/9/chartex" xmlns:cx4="http://schemas.microsoft.com/office/drawing/2016/5/10/chartex" xmlns:cx5="http://schemas.microsoft.com/office/drawing/2016/5/11/chartex" xmlns:cx6="http://schemas.microsoft.com/office/drawing/2016/5/12/chartex" xmlns:cx7="http://schemas.microsoft.com/office/drawing/2016/5/13/chartex" xmlns:cx8="http://schemas.microsoft.com/office/drawing/2016/5/14/chartex" xmlns:mc="http://schemas.openxmlformats.org/markup-compatibility/2006" xmlns:aink="http://schemas.microsoft.com/office/drawing/2016/ink" xmlns:am3d="http://schemas.microsoft.com/office/drawing/2017/model3d" xmlns:o="urn:schemas-microsoft-com:office:office" xmlns:r="http://schemas.openxmlformats.org/officeDocument/2006/relationships" xmlns:m="http://schemas.openxmlformats.org/officeDocument/2006/math" xmlns:v="urn:schemas-microsoft-com:vml" xmlns:wp14="http://schemas.microsoft.com/office/word/2010/wordprocessingDrawing" xmlns:wp="http://schemas.openxmlformats.org/drawingml/2006/wordprocessingDrawing" xmlns:w10="urn:schemas-microsoft-com:office:word" xmlns:w="http://schemas.openxmlformats.org/wordprocessingml/2006/main" xmlns:w14="http://schemas.microsoft.com/office/word/2010/wordml" xmlns:w15="http://schemas.microsoft.com/office/word/2012/wordml" xmlns:w16cex="http://schemas.microsoft.com/office/word/2018/wordml/cex" xmlns:w16cid="http://schemas.microsoft.com/office/word/2016/wordml/cid" xmlns:w16="http://schemas.microsoft.com/office/word/2018/wordml" xmlns:w16sdtdh="http://schemas.microsoft.com/office/word/2020/wordml/sdtdatahash" xmlns:w16se="http://schemas.microsoft.com/office/word/2015/wordml/symex" xmlns:wpg="http://schemas.microsoft.com/office/word/2010/wordprocessingGroup" xmlns:wpi="http://schemas.microsoft.com/office/word/2010/wordprocessingInk" xmlns:wne="http://schemas.microsoft.com/office/word/2006/wordml" xmlns:wps="http://schemas.microsoft.com/office/word/2010/wordprocessingShape" mc:Ignorable="w14 w15 w16se w16cid w16 w16cex w16sdtdh wp14">
   <w:body>
     <w:p>
       <w:pPr>
@@ -3323,64 +3323,189 @@
           <w:rFonts w:ascii="Times New Roman" w:eastAsia="Times New Roman" w:hAnsi="Times New Roman" w:cs="Times New Roman"/>
           <w:sz w:val="24"/>
           <w:szCs w:val="24"/>
+          <w:lang w:eastAsia="ru-RU"/>
+        </w:rPr>
+      </w:pPr>
+      <w:r>
+        <w:rPr>
+          <w:rFonts w:ascii="Times New Roman" w:eastAsia="Times New Roman" w:hAnsi="Times New Roman" w:cs="Times New Roman"/>
+          <w:sz w:val="24"/>
+          <w:szCs w:val="24"/>
+          <w:lang w:eastAsia="ru-RU"/>
+        </w:rPr>
+        <w:t xml:space="preserve">Теперь обсудим как работает устройство. Пока кнопка не нажата, девайс находится в </w:t>
+      </w:r>
+      <w:r>
+        <w:rPr>
+          <w:rFonts w:ascii="Times New Roman" w:eastAsia="Times New Roman" w:hAnsi="Times New Roman" w:cs="Times New Roman"/>
+          <w:i/>
+          <w:sz w:val="24"/>
+          <w:szCs w:val="24"/>
+          <w:lang w:eastAsia="ru-RU"/>
+        </w:rPr>
+        <w:t>режиме слушателя</w:t>
+      </w:r>
+      <w:r>
+        <w:rPr>
+          <w:rFonts w:ascii="Times New Roman" w:eastAsia="Times New Roman" w:hAnsi="Times New Roman" w:cs="Times New Roman"/>
+          <w:sz w:val="24"/>
+          <w:szCs w:val="24"/>
+          <w:lang w:eastAsia="ru-RU"/>
+        </w:rPr>
+        <w:t xml:space="preserve">. Если же человек нажал кнопку, начинается </w:t>
+      </w:r>
+      <w:r>
+        <w:rPr>
+          <w:rFonts w:ascii="Times New Roman" w:eastAsia="Times New Roman" w:hAnsi="Times New Roman" w:cs="Times New Roman"/>
+          <w:i/>
+          <w:sz w:val="24"/>
+          <w:szCs w:val="24"/>
+          <w:lang w:eastAsia="ru-RU"/>
+        </w:rPr>
+        <w:t>запись голоса и последующая отправка</w:t>
+      </w:r>
+      <w:r>
+        <w:rPr>
+          <w:rFonts w:ascii="Times New Roman" w:eastAsia="Times New Roman" w:hAnsi="Times New Roman" w:cs="Times New Roman"/>
+          <w:sz w:val="24"/>
+          <w:szCs w:val="24"/>
+          <w:lang w:eastAsia="ru-RU"/>
+        </w:rPr>
+        <w:t xml:space="preserve"> его слушателям.</w:t>
+      </w:r>
+      <w:r>
+        <w:rPr>
+          <w:rFonts w:ascii="Times New Roman" w:eastAsia="Times New Roman" w:hAnsi="Times New Roman" w:cs="Times New Roman"/>
+          <w:sz w:val="24"/>
+          <w:szCs w:val="24"/>
+          <w:lang w:eastAsia="ru-RU"/>
+        </w:rPr>
+        <w:t xml:space="preserve"> Обсудим каждый этап</w:t>
+      </w:r>
+      <w:r>
+        <w:rPr>
+          <w:rFonts w:ascii="Times New Roman" w:eastAsia="Times New Roman" w:hAnsi="Times New Roman" w:cs="Times New Roman"/>
+          <w:sz w:val="24"/>
+          <w:szCs w:val="24"/>
+          <w:lang w:eastAsia="ru-RU"/>
+        </w:rPr>
+        <w:t>:</w:t>
+      </w:r>
+    </w:p>
+    <w:p>
+      <w:pPr>
+        <w:spacing w:after="0" w:line="360" w:lineRule="auto"/>
+        <w:ind w:left="284"/>
+        <w:rPr>
+          <w:rFonts w:ascii="Times New Roman" w:eastAsia="Times New Roman" w:hAnsi="Times New Roman" w:cs="Times New Roman"/>
+          <w:b/>
+          <w:sz w:val="24"/>
+          <w:szCs w:val="24"/>
+          <w:lang w:eastAsia="ru-RU"/>
+        </w:rPr>
+      </w:pPr>
+      <w:r>
+        <w:rPr>
+          <w:rFonts w:ascii="Times New Roman" w:eastAsia="Times New Roman" w:hAnsi="Times New Roman" w:cs="Times New Roman"/>
+          <w:b/>
+          <w:sz w:val="24"/>
+          <w:szCs w:val="24"/>
+          <w:lang w:eastAsia="ru-RU"/>
+        </w:rPr>
+        <w:t>Режим слушателя.</w:t>
+      </w:r>
+    </w:p>
+    <w:p>
+      <w:pPr>
+        <w:spacing w:after="0" w:line="360" w:lineRule="auto"/>
+        <w:ind w:left="284"/>
+        <w:rPr>
+          <w:rFonts w:ascii="Times New Roman" w:eastAsia="Times New Roman" w:hAnsi="Times New Roman" w:cs="Times New Roman"/>
+          <w:sz w:val="24"/>
+          <w:szCs w:val="24"/>
+          <w:lang w:eastAsia="ru-RU"/>
+        </w:rPr>
+      </w:pPr>
+      <w:r>
+        <w:rPr>
+          <w:rFonts w:ascii="Times New Roman" w:eastAsia="Times New Roman" w:hAnsi="Times New Roman" w:cs="Times New Roman"/>
+          <w:sz w:val="24"/>
+          <w:szCs w:val="24"/>
+          <w:lang w:eastAsia="ru-RU"/>
+        </w:rPr>
+        <w:t xml:space="preserve">Устройство, находясь в этом режиме, прослушивает </w:t>
+      </w:r>
+      <w:r>
+        <w:rPr>
+          <w:rFonts w:ascii="Times New Roman" w:eastAsia="Times New Roman" w:hAnsi="Times New Roman" w:cs="Times New Roman"/>
+          <w:sz w:val="24"/>
+          <w:szCs w:val="24"/>
+          <w:lang w:eastAsia="ru-RU"/>
+        </w:rPr>
+        <w:t>радио</w:t>
+      </w:r>
+      <w:r>
+        <w:rPr>
+          <w:rFonts w:ascii="Times New Roman" w:eastAsia="Times New Roman" w:hAnsi="Times New Roman" w:cs="Times New Roman"/>
+          <w:sz w:val="24"/>
+          <w:szCs w:val="24"/>
+          <w:lang w:eastAsia="ru-RU"/>
+        </w:rPr>
+        <w:t>частоту и проверяет наличие данных. Как только они были замечены, начинается их приём. После приёма и записи информации в файл</w:t>
+      </w:r>
+      <w:r>
+        <w:rPr>
+          <w:rFonts w:ascii="Times New Roman" w:eastAsia="Times New Roman" w:hAnsi="Times New Roman" w:cs="Times New Roman"/>
+          <w:sz w:val="24"/>
+          <w:szCs w:val="24"/>
+          <w:lang w:eastAsia="ru-RU"/>
+        </w:rPr>
+        <w:t>,</w:t>
+      </w:r>
+      <w:r>
+        <w:rPr>
+          <w:rFonts w:ascii="Times New Roman" w:eastAsia="Times New Roman" w:hAnsi="Times New Roman" w:cs="Times New Roman"/>
+          <w:sz w:val="24"/>
+          <w:szCs w:val="24"/>
+          <w:lang w:eastAsia="ru-RU"/>
+        </w:rPr>
+        <w:t xml:space="preserve"> осуществляется декодирование кодеком </w:t>
+      </w:r>
+      <w:r>
+        <w:rPr>
+          <w:rFonts w:ascii="Times New Roman" w:eastAsia="Times New Roman" w:hAnsi="Times New Roman" w:cs="Times New Roman"/>
+          <w:sz w:val="24"/>
+          <w:szCs w:val="24"/>
           <w:lang w:val="en-US" w:eastAsia="ru-RU"/>
         </w:rPr>
-      </w:pPr>
-      <w:r>
-        <w:rPr>
-          <w:rFonts w:ascii="Times New Roman" w:eastAsia="Times New Roman" w:hAnsi="Times New Roman" w:cs="Times New Roman"/>
-          <w:sz w:val="24"/>
-          <w:szCs w:val="24"/>
-          <w:lang w:eastAsia="ru-RU"/>
-        </w:rPr>
-        <w:t xml:space="preserve">Теперь обсудим как работает устройство. Пока кнопка не нажата, девайс находится в </w:t>
-      </w:r>
-      <w:r>
-        <w:rPr>
-          <w:rFonts w:ascii="Times New Roman" w:eastAsia="Times New Roman" w:hAnsi="Times New Roman" w:cs="Times New Roman"/>
-          <w:i/>
-          <w:sz w:val="24"/>
-          <w:szCs w:val="24"/>
-          <w:lang w:eastAsia="ru-RU"/>
-        </w:rPr>
-        <w:t>режиме слушателя</w:t>
-      </w:r>
-      <w:r>
-        <w:rPr>
-          <w:rFonts w:ascii="Times New Roman" w:eastAsia="Times New Roman" w:hAnsi="Times New Roman" w:cs="Times New Roman"/>
-          <w:sz w:val="24"/>
-          <w:szCs w:val="24"/>
-          <w:lang w:eastAsia="ru-RU"/>
-        </w:rPr>
-        <w:t xml:space="preserve">. Если же человек нажал кнопку, начинается </w:t>
-      </w:r>
-      <w:r>
-        <w:rPr>
-          <w:rFonts w:ascii="Times New Roman" w:eastAsia="Times New Roman" w:hAnsi="Times New Roman" w:cs="Times New Roman"/>
-          <w:i/>
-          <w:sz w:val="24"/>
-          <w:szCs w:val="24"/>
-          <w:lang w:eastAsia="ru-RU"/>
-        </w:rPr>
-        <w:t>запись голоса и последующая отправка</w:t>
-      </w:r>
-      <w:r>
-        <w:rPr>
-          <w:rFonts w:ascii="Times New Roman" w:eastAsia="Times New Roman" w:hAnsi="Times New Roman" w:cs="Times New Roman"/>
-          <w:sz w:val="24"/>
-          <w:szCs w:val="24"/>
-          <w:lang w:eastAsia="ru-RU"/>
-        </w:rPr>
-        <w:t xml:space="preserve"> его слушателям.</w:t>
-      </w:r>
-      <w:r>
-        <w:rPr>
-          <w:rFonts w:ascii="Times New Roman" w:eastAsia="Times New Roman" w:hAnsi="Times New Roman" w:cs="Times New Roman"/>
-          <w:sz w:val="24"/>
-          <w:szCs w:val="24"/>
-          <w:lang w:eastAsia="ru-RU"/>
-        </w:rPr>
-        <w:t xml:space="preserve"> Обсудим каждый этап</w:t>
+        <w:t>codec</w:t>
+      </w:r>
+      <w:r>
+        <w:rPr>
+          <w:rFonts w:ascii="Times New Roman" w:eastAsia="Times New Roman" w:hAnsi="Times New Roman" w:cs="Times New Roman"/>
+          <w:sz w:val="24"/>
+          <w:szCs w:val="24"/>
+          <w:lang w:eastAsia="ru-RU"/>
+        </w:rPr>
+        <w:t>2 (</w:t>
+      </w:r>
+      <w:r>
+        <w:rPr>
+          <w:rFonts w:ascii="Times New Roman" w:eastAsia="Times New Roman" w:hAnsi="Times New Roman" w:cs="Times New Roman"/>
+          <w:sz w:val="24"/>
+          <w:szCs w:val="24"/>
+          <w:lang w:eastAsia="ru-RU"/>
+        </w:rPr>
+        <w:t>будет рассмотрен далее)</w:t>
+      </w:r>
+      <w:r>
+        <w:rPr>
+          <w:rFonts w:ascii="Times New Roman" w:eastAsia="Times New Roman" w:hAnsi="Times New Roman" w:cs="Times New Roman"/>
+          <w:sz w:val="24"/>
+          <w:szCs w:val="24"/>
+          <w:lang w:eastAsia="ru-RU"/>
+        </w:rPr>
+        <w:t xml:space="preserve"> в </w:t>
       </w:r>
       <w:r>
         <w:rPr>
@@ -3389,7 +3514,25 @@
           <w:szCs w:val="24"/>
           <w:lang w:val="en-US" w:eastAsia="ru-RU"/>
         </w:rPr>
-        <w:t>:</w:t>
+        <w:t>raw</w:t>
+      </w:r>
+      <w:r>
+        <w:rPr>
+          <w:rFonts w:ascii="Times New Roman" w:eastAsia="Times New Roman" w:hAnsi="Times New Roman" w:cs="Times New Roman"/>
+          <w:sz w:val="24"/>
+          <w:szCs w:val="24"/>
+          <w:lang w:eastAsia="ru-RU"/>
+        </w:rPr>
+        <w:t>-файл</w:t>
+      </w:r>
+      <w:r>
+        <w:rPr>
+          <w:rFonts w:ascii="Times New Roman" w:eastAsia="Times New Roman" w:hAnsi="Times New Roman" w:cs="Times New Roman"/>
+          <w:sz w:val="24"/>
+          <w:szCs w:val="24"/>
+          <w:lang w:eastAsia="ru-RU"/>
+        </w:rPr>
+        <w:t xml:space="preserve">. После декодирования принятый аудиофайл воспроизводится через наушники. </w:t>
       </w:r>
     </w:p>
     <w:p>
@@ -3398,12 +3541,21 @@
         <w:ind w:left="284"/>
         <w:rPr>
           <w:rFonts w:ascii="Times New Roman" w:eastAsia="Times New Roman" w:hAnsi="Times New Roman" w:cs="Times New Roman"/>
+          <w:sz w:val="24"/>
+          <w:szCs w:val="24"/>
+          <w:lang w:eastAsia="ru-RU"/>
+        </w:rPr>
+      </w:pPr>
+      <w:r>
+        <w:rPr>
+          <w:rFonts w:ascii="Times New Roman" w:eastAsia="Times New Roman" w:hAnsi="Times New Roman" w:cs="Times New Roman"/>
           <w:b/>
           <w:sz w:val="24"/>
           <w:szCs w:val="24"/>
           <w:lang w:eastAsia="ru-RU"/>
         </w:rPr>
-      </w:pPr>
+        <w:t>Режим отправки</w:t>
+      </w:r>
       <w:r>
         <w:rPr>
           <w:rFonts w:ascii="Times New Roman" w:eastAsia="Times New Roman" w:hAnsi="Times New Roman" w:cs="Times New Roman"/>
@@ -3412,7 +3564,16 @@
           <w:szCs w:val="24"/>
           <w:lang w:eastAsia="ru-RU"/>
         </w:rPr>
-        <w:t>Режим слушателя.</w:t>
+        <w:t>.</w:t>
+      </w:r>
+      <w:r>
+        <w:rPr>
+          <w:rFonts w:ascii="Times New Roman" w:eastAsia="Times New Roman" w:hAnsi="Times New Roman" w:cs="Times New Roman"/>
+          <w:sz w:val="24"/>
+          <w:szCs w:val="24"/>
+          <w:lang w:eastAsia="ru-RU"/>
+        </w:rPr>
+        <w:t xml:space="preserve"> </w:t>
       </w:r>
     </w:p>
     <w:p>
@@ -3433,167 +3594,6 @@
           <w:szCs w:val="24"/>
           <w:lang w:eastAsia="ru-RU"/>
         </w:rPr>
-        <w:t xml:space="preserve">Устройство, находясь в этом режиме, прослушивает </w:t>
-      </w:r>
-      <w:r>
-        <w:rPr>
-          <w:rFonts w:ascii="Times New Roman" w:eastAsia="Times New Roman" w:hAnsi="Times New Roman" w:cs="Times New Roman"/>
-          <w:sz w:val="24"/>
-          <w:szCs w:val="24"/>
-          <w:lang w:eastAsia="ru-RU"/>
-        </w:rPr>
-        <w:t>радио</w:t>
-      </w:r>
-      <w:r>
-        <w:rPr>
-          <w:rFonts w:ascii="Times New Roman" w:eastAsia="Times New Roman" w:hAnsi="Times New Roman" w:cs="Times New Roman"/>
-          <w:sz w:val="24"/>
-          <w:szCs w:val="24"/>
-          <w:lang w:eastAsia="ru-RU"/>
-        </w:rPr>
-        <w:t>частоту и проверяет наличие данных. Как только они были замечены, начинается их приём. После приёма и записи информации в файл</w:t>
-      </w:r>
-      <w:r>
-        <w:rPr>
-          <w:rFonts w:ascii="Times New Roman" w:eastAsia="Times New Roman" w:hAnsi="Times New Roman" w:cs="Times New Roman"/>
-          <w:sz w:val="24"/>
-          <w:szCs w:val="24"/>
-          <w:lang w:eastAsia="ru-RU"/>
-        </w:rPr>
-        <w:t>,</w:t>
-      </w:r>
-      <w:r>
-        <w:rPr>
-          <w:rFonts w:ascii="Times New Roman" w:eastAsia="Times New Roman" w:hAnsi="Times New Roman" w:cs="Times New Roman"/>
-          <w:sz w:val="24"/>
-          <w:szCs w:val="24"/>
-          <w:lang w:eastAsia="ru-RU"/>
-        </w:rPr>
-        <w:t xml:space="preserve"> осуществляется декодирование кодеком </w:t>
-      </w:r>
-      <w:r>
-        <w:rPr>
-          <w:rFonts w:ascii="Times New Roman" w:eastAsia="Times New Roman" w:hAnsi="Times New Roman" w:cs="Times New Roman"/>
-          <w:sz w:val="24"/>
-          <w:szCs w:val="24"/>
-          <w:lang w:val="en-US" w:eastAsia="ru-RU"/>
-        </w:rPr>
-        <w:t>codec</w:t>
-      </w:r>
-      <w:r>
-        <w:rPr>
-          <w:rFonts w:ascii="Times New Roman" w:eastAsia="Times New Roman" w:hAnsi="Times New Roman" w:cs="Times New Roman"/>
-          <w:sz w:val="24"/>
-          <w:szCs w:val="24"/>
-          <w:lang w:eastAsia="ru-RU"/>
-        </w:rPr>
-        <w:t>2 (</w:t>
-      </w:r>
-      <w:r>
-        <w:rPr>
-          <w:rFonts w:ascii="Times New Roman" w:eastAsia="Times New Roman" w:hAnsi="Times New Roman" w:cs="Times New Roman"/>
-          <w:sz w:val="24"/>
-          <w:szCs w:val="24"/>
-          <w:lang w:eastAsia="ru-RU"/>
-        </w:rPr>
-        <w:t>будет рассмотрен далее)</w:t>
-      </w:r>
-      <w:r>
-        <w:rPr>
-          <w:rFonts w:ascii="Times New Roman" w:eastAsia="Times New Roman" w:hAnsi="Times New Roman" w:cs="Times New Roman"/>
-          <w:sz w:val="24"/>
-          <w:szCs w:val="24"/>
-          <w:lang w:eastAsia="ru-RU"/>
-        </w:rPr>
-        <w:t xml:space="preserve"> в </w:t>
-      </w:r>
-      <w:r>
-        <w:rPr>
-          <w:rFonts w:ascii="Times New Roman" w:eastAsia="Times New Roman" w:hAnsi="Times New Roman" w:cs="Times New Roman"/>
-          <w:sz w:val="24"/>
-          <w:szCs w:val="24"/>
-          <w:lang w:val="en-US" w:eastAsia="ru-RU"/>
-        </w:rPr>
-        <w:t>raw</w:t>
-      </w:r>
-      <w:r>
-        <w:rPr>
-          <w:rFonts w:ascii="Times New Roman" w:eastAsia="Times New Roman" w:hAnsi="Times New Roman" w:cs="Times New Roman"/>
-          <w:sz w:val="24"/>
-          <w:szCs w:val="24"/>
-          <w:lang w:eastAsia="ru-RU"/>
-        </w:rPr>
-        <w:t>-файл</w:t>
-      </w:r>
-      <w:r>
-        <w:rPr>
-          <w:rFonts w:ascii="Times New Roman" w:eastAsia="Times New Roman" w:hAnsi="Times New Roman" w:cs="Times New Roman"/>
-          <w:sz w:val="24"/>
-          <w:szCs w:val="24"/>
-          <w:lang w:eastAsia="ru-RU"/>
-        </w:rPr>
-        <w:t xml:space="preserve">. После декодирования принятый аудиофайл воспроизводится через наушники. </w:t>
-      </w:r>
-    </w:p>
-    <w:p>
-      <w:pPr>
-        <w:spacing w:after="0" w:line="360" w:lineRule="auto"/>
-        <w:ind w:left="284"/>
-        <w:rPr>
-          <w:rFonts w:ascii="Times New Roman" w:eastAsia="Times New Roman" w:hAnsi="Times New Roman" w:cs="Times New Roman"/>
-          <w:sz w:val="24"/>
-          <w:szCs w:val="24"/>
-          <w:lang w:eastAsia="ru-RU"/>
-        </w:rPr>
-      </w:pPr>
-      <w:r>
-        <w:rPr>
-          <w:rFonts w:ascii="Times New Roman" w:eastAsia="Times New Roman" w:hAnsi="Times New Roman" w:cs="Times New Roman"/>
-          <w:b/>
-          <w:sz w:val="24"/>
-          <w:szCs w:val="24"/>
-          <w:lang w:eastAsia="ru-RU"/>
-        </w:rPr>
-        <w:t>Режим отправки</w:t>
-      </w:r>
-      <w:r>
-        <w:rPr>
-          <w:rFonts w:ascii="Times New Roman" w:eastAsia="Times New Roman" w:hAnsi="Times New Roman" w:cs="Times New Roman"/>
-          <w:b/>
-          <w:sz w:val="24"/>
-          <w:szCs w:val="24"/>
-          <w:lang w:eastAsia="ru-RU"/>
-        </w:rPr>
-        <w:t>.</w:t>
-      </w:r>
-      <w:r>
-        <w:rPr>
-          <w:rFonts w:ascii="Times New Roman" w:eastAsia="Times New Roman" w:hAnsi="Times New Roman" w:cs="Times New Roman"/>
-          <w:sz w:val="24"/>
-          <w:szCs w:val="24"/>
-          <w:lang w:eastAsia="ru-RU"/>
-        </w:rPr>
-        <w:t xml:space="preserve"> </w:t>
-      </w:r>
-    </w:p>
-    <w:p>
-      <w:pPr>
-        <w:spacing w:after="0" w:line="360" w:lineRule="auto"/>
-        <w:ind w:left="284"/>
-        <w:rPr>
-          <w:rFonts w:ascii="Times New Roman" w:eastAsia="Times New Roman" w:hAnsi="Times New Roman" w:cs="Times New Roman"/>
-          <w:sz w:val="24"/>
-          <w:szCs w:val="24"/>
-          <w:lang w:eastAsia="ru-RU"/>
-        </w:rPr>
-      </w:pPr>
-      <w:r>
-        <w:rPr>
-          <w:rFonts w:ascii="Times New Roman" w:eastAsia="Times New Roman" w:hAnsi="Times New Roman" w:cs="Times New Roman"/>
-          <w:sz w:val="24"/>
-          <w:szCs w:val="24"/>
-          <w:lang w:eastAsia="ru-RU"/>
-        </w:rPr>
         <w:t>После нажатия кнопки начинается запись голоса</w:t>
       </w:r>
       <w:r>
@@ -3623,8 +3623,6 @@
         </w:rPr>
         <w:t>нажата</w:t>
       </w:r>
-      <w:bookmarkStart w:id="0" w:name="_GoBack"/>
-      <w:bookmarkEnd w:id="0"/>
       <w:r>
         <w:rPr>
           <w:rFonts w:ascii="Times New Roman" w:eastAsia="Times New Roman" w:hAnsi="Times New Roman" w:cs="Times New Roman"/>
@@ -4310,30 +4308,6 @@
           </wp:inline>
         </w:drawing>
       </w:r>
-    </w:p>
-    <w:p>
-      <w:pPr>
-        <w:spacing w:after="0" w:line="360" w:lineRule="auto"/>
-        <w:ind w:left="284"/>
-        <w:rPr>
-          <w:rFonts w:ascii="Times New Roman" w:eastAsia="Times New Roman" w:hAnsi="Times New Roman" w:cs="Times New Roman"/>
-          <w:sz w:val="24"/>
-          <w:szCs w:val="24"/>
-          <w:lang w:eastAsia="ru-RU"/>
-        </w:rPr>
-      </w:pPr>
-    </w:p>
-    <w:p>
-      <w:pPr>
-        <w:spacing w:after="0" w:line="360" w:lineRule="auto"/>
-        <w:ind w:left="284"/>
-        <w:rPr>
-          <w:rFonts w:ascii="Times New Roman" w:eastAsia="Times New Roman" w:hAnsi="Times New Roman" w:cs="Times New Roman"/>
-          <w:sz w:val="24"/>
-          <w:szCs w:val="24"/>
-          <w:lang w:eastAsia="ru-RU"/>
-        </w:rPr>
-      </w:pPr>
     </w:p>
     <w:p>
       <w:pPr>
@@ -7521,7 +7495,7 @@
 </file>
 
 <file path=word/endnotes.xml><?xml version="1.0" encoding="utf-8"?>
-<w:endnotes xmlns:wpc="http://schemas.microsoft.com/office/word/2010/wordprocessingCanvas" xmlns:cx="http://schemas.microsoft.com/office/drawing/2014/chartex" xmlns:cx1="http://schemas.microsoft.com/office/drawing/2015/9/8/chartex" xmlns:cx2="http://schemas.microsoft.com/office/drawing/2015/10/21/chartex" xmlns:cx3="http://schemas.microsoft.com/office/drawing/2016/5/9/chartex" xmlns:cx4="http://schemas.microsoft.com/office/drawing/2016/5/10/chartex" xmlns:cx5="http://schemas.microsoft.com/office/drawing/2016/5/11/chartex" xmlns:cx6="http://schemas.microsoft.com/office/drawing/2016/5/12/chartex" xmlns:cx7="http://schemas.microsoft.com/office/drawing/2016/5/13/chartex" xmlns:cx8="http://schemas.microsoft.com/office/drawing/2016/5/14/chartex" xmlns:mc="http://schemas.openxmlformats.org/markup-compatibility/2006" xmlns:aink="http://schemas.microsoft.com/office/drawing/2016/ink" xmlns:am3d="http://schemas.microsoft.com/office/drawing/2017/model3d" xmlns:o="urn:schemas-microsoft-com:office:office" xmlns:r="http://schemas.openxmlformats.org/officeDocument/2006/relationships" xmlns:m="http://schemas.openxmlformats.org/officeDocument/2006/math" xmlns:v="urn:schemas-microsoft-com:vml" xmlns:wp14="http://schemas.microsoft.com/office/word/2010/wordprocessingDrawing" xmlns:wp="http://schemas.openxmlformats.org/drawingml/2006/wordprocessingDrawing" xmlns:w10="urn:schemas-microsoft-com:office:word" xmlns:w="http://schemas.openxmlformats.org/wordprocessingml/2006/main" xmlns:w14="http://schemas.microsoft.com/office/word/2010/wordml" xmlns:w15="http://schemas.microsoft.com/office/word/2012/wordml" xmlns:w16cid="http://schemas.microsoft.com/office/word/2016/wordml/cid" xmlns:w16se="http://schemas.microsoft.com/office/word/2015/wordml/symex" xmlns:wpg="http://schemas.microsoft.com/office/word/2010/wordprocessingGroup" xmlns:wpi="http://schemas.microsoft.com/office/word/2010/wordprocessingInk" xmlns:wne="http://schemas.microsoft.com/office/word/2006/wordml" xmlns:wps="http://schemas.microsoft.com/office/word/2010/wordprocessingShape" mc:Ignorable="w14 w15 w16se w16cid wp14">
+<w:endnotes xmlns:wpc="http://schemas.microsoft.com/office/word/2010/wordprocessingCanvas" xmlns:cx="http://schemas.microsoft.com/office/drawing/2014/chartex" xmlns:cx1="http://schemas.microsoft.com/office/drawing/2015/9/8/chartex" xmlns:cx2="http://schemas.microsoft.com/office/drawing/2015/10/21/chartex" xmlns:cx3="http://schemas.microsoft.com/office/drawing/2016/5/9/chartex" xmlns:cx4="http://schemas.microsoft.com/office/drawing/2016/5/10/chartex" xmlns:cx5="http://schemas.microsoft.com/office/drawing/2016/5/11/chartex" xmlns:cx6="http://schemas.microsoft.com/office/drawing/2016/5/12/chartex" xmlns:cx7="http://schemas.microsoft.com/office/drawing/2016/5/13/chartex" xmlns:cx8="http://schemas.microsoft.com/office/drawing/2016/5/14/chartex" xmlns:mc="http://schemas.openxmlformats.org/markup-compatibility/2006" xmlns:aink="http://schemas.microsoft.com/office/drawing/2016/ink" xmlns:am3d="http://schemas.microsoft.com/office/drawing/2017/model3d" xmlns:o="urn:schemas-microsoft-com:office:office" xmlns:r="http://schemas.openxmlformats.org/officeDocument/2006/relationships" xmlns:m="http://schemas.openxmlformats.org/officeDocument/2006/math" xmlns:v="urn:schemas-microsoft-com:vml" xmlns:wp14="http://schemas.microsoft.com/office/word/2010/wordprocessingDrawing" xmlns:wp="http://schemas.openxmlformats.org/drawingml/2006/wordprocessingDrawing" xmlns:w10="urn:schemas-microsoft-com:office:word" xmlns:w="http://schemas.openxmlformats.org/wordprocessingml/2006/main" xmlns:w14="http://schemas.microsoft.com/office/word/2010/wordml" xmlns:w15="http://schemas.microsoft.com/office/word/2012/wordml" xmlns:w16cex="http://schemas.microsoft.com/office/word/2018/wordml/cex" xmlns:w16cid="http://schemas.microsoft.com/office/word/2016/wordml/cid" xmlns:w16="http://schemas.microsoft.com/office/word/2018/wordml" xmlns:w16sdtdh="http://schemas.microsoft.com/office/word/2020/wordml/sdtdatahash" xmlns:w16se="http://schemas.microsoft.com/office/word/2015/wordml/symex" xmlns:wpg="http://schemas.microsoft.com/office/word/2010/wordprocessingGroup" xmlns:wpi="http://schemas.microsoft.com/office/word/2010/wordprocessingInk" xmlns:wne="http://schemas.microsoft.com/office/word/2006/wordml" xmlns:wps="http://schemas.microsoft.com/office/word/2010/wordprocessingShape" mc:Ignorable="w14 w15 w16se w16cid w16 w16cex w16sdtdh wp14">
   <w:endnote w:type="separator" w:id="-1">
     <w:p>
       <w:pPr>
@@ -7546,7 +7520,7 @@
 </file>
 
 <file path=word/footer1.xml><?xml version="1.0" encoding="utf-8"?>
-<w:ftr xmlns:wpc="http://schemas.microsoft.com/office/word/2010/wordprocessingCanvas" xmlns:cx="http://schemas.microsoft.com/office/drawing/2014/chartex" xmlns:cx1="http://schemas.microsoft.com/office/drawing/2015/9/8/chartex" xmlns:cx2="http://schemas.microsoft.com/office/drawing/2015/10/21/chartex" xmlns:cx3="http://schemas.microsoft.com/office/drawing/2016/5/9/chartex" xmlns:cx4="http://schemas.microsoft.com/office/drawing/2016/5/10/chartex" xmlns:cx5="http://schemas.microsoft.com/office/drawing/2016/5/11/chartex" xmlns:cx6="http://schemas.microsoft.com/office/drawing/2016/5/12/chartex" xmlns:cx7="http://schemas.microsoft.com/office/drawing/2016/5/13/chartex" xmlns:cx8="http://schemas.microsoft.com/office/drawing/2016/5/14/chartex" xmlns:mc="http://schemas.openxmlformats.org/markup-compatibility/2006" xmlns:aink="http://schemas.microsoft.com/office/drawing/2016/ink" xmlns:am3d="http://schemas.microsoft.com/office/drawing/2017/model3d" xmlns:o="urn:schemas-microsoft-com:office:office" xmlns:r="http://schemas.openxmlformats.org/officeDocument/2006/relationships" xmlns:m="http://schemas.openxmlformats.org/officeDocument/2006/math" xmlns:v="urn:schemas-microsoft-com:vml" xmlns:wp14="http://schemas.microsoft.com/office/word/2010/wordprocessingDrawing" xmlns:wp="http://schemas.openxmlformats.org/drawingml/2006/wordprocessingDrawing" xmlns:w10="urn:schemas-microsoft-com:office:word" xmlns:w="http://schemas.openxmlformats.org/wordprocessingml/2006/main" xmlns:w14="http://schemas.microsoft.com/office/word/2010/wordml" xmlns:w15="http://schemas.microsoft.com/office/word/2012/wordml" xmlns:w16cid="http://schemas.microsoft.com/office/word/2016/wordml/cid" xmlns:w16se="http://schemas.microsoft.com/office/word/2015/wordml/symex" xmlns:wpg="http://schemas.microsoft.com/office/word/2010/wordprocessingGroup" xmlns:wpi="http://schemas.microsoft.com/office/word/2010/wordprocessingInk" xmlns:wne="http://schemas.microsoft.com/office/word/2006/wordml" xmlns:wps="http://schemas.microsoft.com/office/word/2010/wordprocessingShape" mc:Ignorable="w14 w15 w16se w16cid wp14">
+<w:ftr xmlns:wpc="http://schemas.microsoft.com/office/word/2010/wordprocessingCanvas" xmlns:cx="http://schemas.microsoft.com/office/drawing/2014/chartex" xmlns:cx1="http://schemas.microsoft.com/office/drawing/2015/9/8/chartex" xmlns:cx2="http://schemas.microsoft.com/office/drawing/2015/10/21/chartex" xmlns:cx3="http://schemas.microsoft.com/office/drawing/2016/5/9/chartex" xmlns:cx4="http://schemas.microsoft.com/office/drawing/2016/5/10/chartex" xmlns:cx5="http://schemas.microsoft.com/office/drawing/2016/5/11/chartex" xmlns:cx6="http://schemas.microsoft.com/office/drawing/2016/5/12/chartex" xmlns:cx7="http://schemas.microsoft.com/office/drawing/2016/5/13/chartex" xmlns:cx8="http://schemas.microsoft.com/office/drawing/2016/5/14/chartex" xmlns:mc="http://schemas.openxmlformats.org/markup-compatibility/2006" xmlns:aink="http://schemas.microsoft.com/office/drawing/2016/ink" xmlns:am3d="http://schemas.microsoft.com/office/drawing/2017/model3d" xmlns:o="urn:schemas-microsoft-com:office:office" xmlns:r="http://schemas.openxmlformats.org/officeDocument/2006/relationships" xmlns:m="http://schemas.openxmlformats.org/officeDocument/2006/math" xmlns:v="urn:schemas-microsoft-com:vml" xmlns:wp14="http://schemas.microsoft.com/office/word/2010/wordprocessingDrawing" xmlns:wp="http://schemas.openxmlformats.org/drawingml/2006/wordprocessingDrawing" xmlns:w10="urn:schemas-microsoft-com:office:word" xmlns:w="http://schemas.openxmlformats.org/wordprocessingml/2006/main" xmlns:w14="http://schemas.microsoft.com/office/word/2010/wordml" xmlns:w15="http://schemas.microsoft.com/office/word/2012/wordml" xmlns:w16cex="http://schemas.microsoft.com/office/word/2018/wordml/cex" xmlns:w16cid="http://schemas.microsoft.com/office/word/2016/wordml/cid" xmlns:w16="http://schemas.microsoft.com/office/word/2018/wordml" xmlns:w16sdtdh="http://schemas.microsoft.com/office/word/2020/wordml/sdtdatahash" xmlns:w16se="http://schemas.microsoft.com/office/word/2015/wordml/symex" xmlns:wpg="http://schemas.microsoft.com/office/word/2010/wordprocessingGroup" xmlns:wpi="http://schemas.microsoft.com/office/word/2010/wordprocessingInk" xmlns:wne="http://schemas.microsoft.com/office/word/2006/wordml" xmlns:wps="http://schemas.microsoft.com/office/word/2010/wordprocessingShape" mc:Ignorable="w14 w15 w16se w16cid w16 w16cex w16sdtdh wp14">
   <w:p>
     <w:pPr>
       <w:pStyle w:val="a7"/>
@@ -7556,7 +7530,7 @@
 </file>
 
 <file path=word/footer2.xml><?xml version="1.0" encoding="utf-8"?>
-<w:ftr xmlns:wpc="http://schemas.microsoft.com/office/word/2010/wordprocessingCanvas" xmlns:cx="http://schemas.microsoft.com/office/drawing/2014/chartex" xmlns:cx1="http://schemas.microsoft.com/office/drawing/2015/9/8/chartex" xmlns:cx2="http://schemas.microsoft.com/office/drawing/2015/10/21/chartex" xmlns:cx3="http://schemas.microsoft.com/office/drawing/2016/5/9/chartex" xmlns:cx4="http://schemas.microsoft.com/office/drawing/2016/5/10/chartex" xmlns:cx5="http://schemas.microsoft.com/office/drawing/2016/5/11/chartex" xmlns:cx6="http://schemas.microsoft.com/office/drawing/2016/5/12/chartex" xmlns:cx7="http://schemas.microsoft.com/office/drawing/2016/5/13/chartex" xmlns:cx8="http://schemas.microsoft.com/office/drawing/2016/5/14/chartex" xmlns:mc="http://schemas.openxmlformats.org/markup-compatibility/2006" xmlns:aink="http://schemas.microsoft.com/office/drawing/2016/ink" xmlns:am3d="http://schemas.microsoft.com/office/drawing/2017/model3d" xmlns:o="urn:schemas-microsoft-com:office:office" xmlns:r="http://schemas.openxmlformats.org/officeDocument/2006/relationships" xmlns:m="http://schemas.openxmlformats.org/officeDocument/2006/math" xmlns:v="urn:schemas-microsoft-com:vml" xmlns:wp14="http://schemas.microsoft.com/office/word/2010/wordprocessingDrawing" xmlns:wp="http://schemas.openxmlformats.org/drawingml/2006/wordprocessingDrawing" xmlns:w10="urn:schemas-microsoft-com:office:word" xmlns:w="http://schemas.openxmlformats.org/wordprocessingml/2006/main" xmlns:w14="http://schemas.microsoft.com/office/word/2010/wordml" xmlns:w15="http://schemas.microsoft.com/office/word/2012/wordml" xmlns:w16cid="http://schemas.microsoft.com/office/word/2016/wordml/cid" xmlns:w16se="http://schemas.microsoft.com/office/word/2015/wordml/symex" xmlns:wpg="http://schemas.microsoft.com/office/word/2010/wordprocessingGroup" xmlns:wpi="http://schemas.microsoft.com/office/word/2010/wordprocessingInk" xmlns:wne="http://schemas.microsoft.com/office/word/2006/wordml" xmlns:wps="http://schemas.microsoft.com/office/word/2010/wordprocessingShape" mc:Ignorable="w14 w15 w16se w16cid wp14">
+<w:ftr xmlns:wpc="http://schemas.microsoft.com/office/word/2010/wordprocessingCanvas" xmlns:cx="http://schemas.microsoft.com/office/drawing/2014/chartex" xmlns:cx1="http://schemas.microsoft.com/office/drawing/2015/9/8/chartex" xmlns:cx2="http://schemas.microsoft.com/office/drawing/2015/10/21/chartex" xmlns:cx3="http://schemas.microsoft.com/office/drawing/2016/5/9/chartex" xmlns:cx4="http://schemas.microsoft.com/office/drawing/2016/5/10/chartex" xmlns:cx5="http://schemas.microsoft.com/office/drawing/2016/5/11/chartex" xmlns:cx6="http://schemas.microsoft.com/office/drawing/2016/5/12/chartex" xmlns:cx7="http://schemas.microsoft.com/office/drawing/2016/5/13/chartex" xmlns:cx8="http://schemas.microsoft.com/office/drawing/2016/5/14/chartex" xmlns:mc="http://schemas.openxmlformats.org/markup-compatibility/2006" xmlns:aink="http://schemas.microsoft.com/office/drawing/2016/ink" xmlns:am3d="http://schemas.microsoft.com/office/drawing/2017/model3d" xmlns:o="urn:schemas-microsoft-com:office:office" xmlns:r="http://schemas.openxmlformats.org/officeDocument/2006/relationships" xmlns:m="http://schemas.openxmlformats.org/officeDocument/2006/math" xmlns:v="urn:schemas-microsoft-com:vml" xmlns:wp14="http://schemas.microsoft.com/office/word/2010/wordprocessingDrawing" xmlns:wp="http://schemas.openxmlformats.org/drawingml/2006/wordprocessingDrawing" xmlns:w10="urn:schemas-microsoft-com:office:word" xmlns:w="http://schemas.openxmlformats.org/wordprocessingml/2006/main" xmlns:w14="http://schemas.microsoft.com/office/word/2010/wordml" xmlns:w15="http://schemas.microsoft.com/office/word/2012/wordml" xmlns:w16cex="http://schemas.microsoft.com/office/word/2018/wordml/cex" xmlns:w16cid="http://schemas.microsoft.com/office/word/2016/wordml/cid" xmlns:w16="http://schemas.microsoft.com/office/word/2018/wordml" xmlns:w16sdtdh="http://schemas.microsoft.com/office/word/2020/wordml/sdtdatahash" xmlns:w16se="http://schemas.microsoft.com/office/word/2015/wordml/symex" xmlns:wpg="http://schemas.microsoft.com/office/word/2010/wordprocessingGroup" xmlns:wpi="http://schemas.microsoft.com/office/word/2010/wordprocessingInk" xmlns:wne="http://schemas.microsoft.com/office/word/2006/wordml" xmlns:wps="http://schemas.microsoft.com/office/word/2010/wordprocessingShape" mc:Ignorable="w14 w15 w16se w16cid w16 w16cex w16sdtdh wp14">
   <w:sdt>
     <w:sdtPr>
       <w:id w:val="-742026920"/>
@@ -7599,7 +7573,7 @@
 </file>
 
 <file path=word/footer3.xml><?xml version="1.0" encoding="utf-8"?>
-<w:ftr xmlns:wpc="http://schemas.microsoft.com/office/word/2010/wordprocessingCanvas" xmlns:cx="http://schemas.microsoft.com/office/drawing/2014/chartex" xmlns:cx1="http://schemas.microsoft.com/office/drawing/2015/9/8/chartex" xmlns:cx2="http://schemas.microsoft.com/office/drawing/2015/10/21/chartex" xmlns:cx3="http://schemas.microsoft.com/office/drawing/2016/5/9/chartex" xmlns:cx4="http://schemas.microsoft.com/office/drawing/2016/5/10/chartex" xmlns:cx5="http://schemas.microsoft.com/office/drawing/2016/5/11/chartex" xmlns:cx6="http://schemas.microsoft.com/office/drawing/2016/5/12/chartex" xmlns:cx7="http://schemas.microsoft.com/office/drawing/2016/5/13/chartex" xmlns:cx8="http://schemas.microsoft.com/office/drawing/2016/5/14/chartex" xmlns:mc="http://schemas.openxmlformats.org/markup-compatibility/2006" xmlns:aink="http://schemas.microsoft.com/office/drawing/2016/ink" xmlns:am3d="http://schemas.microsoft.com/office/drawing/2017/model3d" xmlns:o="urn:schemas-microsoft-com:office:office" xmlns:r="http://schemas.openxmlformats.org/officeDocument/2006/relationships" xmlns:m="http://schemas.openxmlformats.org/officeDocument/2006/math" xmlns:v="urn:schemas-microsoft-com:vml" xmlns:wp14="http://schemas.microsoft.com/office/word/2010/wordprocessingDrawing" xmlns:wp="http://schemas.openxmlformats.org/drawingml/2006/wordprocessingDrawing" xmlns:w10="urn:schemas-microsoft-com:office:word" xmlns:w="http://schemas.openxmlformats.org/wordprocessingml/2006/main" xmlns:w14="http://schemas.microsoft.com/office/word/2010/wordml" xmlns:w15="http://schemas.microsoft.com/office/word/2012/wordml" xmlns:w16cid="http://schemas.microsoft.com/office/word/2016/wordml/cid" xmlns:w16se="http://schemas.microsoft.com/office/word/2015/wordml/symex" xmlns:wpg="http://schemas.microsoft.com/office/word/2010/wordprocessingGroup" xmlns:wpi="http://schemas.microsoft.com/office/word/2010/wordprocessingInk" xmlns:wne="http://schemas.microsoft.com/office/word/2006/wordml" xmlns:wps="http://schemas.microsoft.com/office/word/2010/wordprocessingShape" mc:Ignorable="w14 w15 w16se w16cid wp14">
+<w:ftr xmlns:wpc="http://schemas.microsoft.com/office/word/2010/wordprocessingCanvas" xmlns:cx="http://schemas.microsoft.com/office/drawing/2014/chartex" xmlns:cx1="http://schemas.microsoft.com/office/drawing/2015/9/8/chartex" xmlns:cx2="http://schemas.microsoft.com/office/drawing/2015/10/21/chartex" xmlns:cx3="http://schemas.microsoft.com/office/drawing/2016/5/9/chartex" xmlns:cx4="http://schemas.microsoft.com/office/drawing/2016/5/10/chartex" xmlns:cx5="http://schemas.microsoft.com/office/drawing/2016/5/11/chartex" xmlns:cx6="http://schemas.microsoft.com/office/drawing/2016/5/12/chartex" xmlns:cx7="http://schemas.microsoft.com/office/drawing/2016/5/13/chartex" xmlns:cx8="http://schemas.microsoft.com/office/drawing/2016/5/14/chartex" xmlns:mc="http://schemas.openxmlformats.org/markup-compatibility/2006" xmlns:aink="http://schemas.microsoft.com/office/drawing/2016/ink" xmlns:am3d="http://schemas.microsoft.com/office/drawing/2017/model3d" xmlns:o="urn:schemas-microsoft-com:office:office" xmlns:r="http://schemas.openxmlformats.org/officeDocument/2006/relationships" xmlns:m="http://schemas.openxmlformats.org/officeDocument/2006/math" xmlns:v="urn:schemas-microsoft-com:vml" xmlns:wp14="http://schemas.microsoft.com/office/word/2010/wordprocessingDrawing" xmlns:wp="http://schemas.openxmlformats.org/drawingml/2006/wordprocessingDrawing" xmlns:w10="urn:schemas-microsoft-com:office:word" xmlns:w="http://schemas.openxmlformats.org/wordprocessingml/2006/main" xmlns:w14="http://schemas.microsoft.com/office/word/2010/wordml" xmlns:w15="http://schemas.microsoft.com/office/word/2012/wordml" xmlns:w16cex="http://schemas.microsoft.com/office/word/2018/wordml/cex" xmlns:w16cid="http://schemas.microsoft.com/office/word/2016/wordml/cid" xmlns:w16="http://schemas.microsoft.com/office/word/2018/wordml" xmlns:w16sdtdh="http://schemas.microsoft.com/office/word/2020/wordml/sdtdatahash" xmlns:w16se="http://schemas.microsoft.com/office/word/2015/wordml/symex" xmlns:wpg="http://schemas.microsoft.com/office/word/2010/wordprocessingGroup" xmlns:wpi="http://schemas.microsoft.com/office/word/2010/wordprocessingInk" xmlns:wne="http://schemas.microsoft.com/office/word/2006/wordml" xmlns:wps="http://schemas.microsoft.com/office/word/2010/wordprocessingShape" mc:Ignorable="w14 w15 w16se w16cid w16 w16cex w16sdtdh wp14">
   <w:p>
     <w:pPr>
       <w:pStyle w:val="a7"/>
@@ -7609,7 +7583,7 @@
 </file>
 
 <file path=word/footnotes.xml><?xml version="1.0" encoding="utf-8"?>
-<w:footnotes xmlns:wpc="http://schemas.microsoft.com/office/word/2010/wordprocessingCanvas" xmlns:cx="http://schemas.microsoft.com/office/drawing/2014/chartex" xmlns:cx1="http://schemas.microsoft.com/office/drawing/2015/9/8/chartex" xmlns:cx2="http://schemas.microsoft.com/office/drawing/2015/10/21/chartex" xmlns:cx3="http://schemas.microsoft.com/office/drawing/2016/5/9/chartex" xmlns:cx4="http://schemas.microsoft.com/office/drawing/2016/5/10/chartex" xmlns:cx5="http://schemas.microsoft.com/office/drawing/2016/5/11/chartex" xmlns:cx6="http://schemas.microsoft.com/office/drawing/2016/5/12/chartex" xmlns:cx7="http://schemas.microsoft.com/office/drawing/2016/5/13/chartex" xmlns:cx8="http://schemas.microsoft.com/office/drawing/2016/5/14/chartex" xmlns:mc="http://schemas.openxmlformats.org/markup-compatibility/2006" xmlns:aink="http://schemas.microsoft.com/office/drawing/2016/ink" xmlns:am3d="http://schemas.microsoft.com/office/drawing/2017/model3d" xmlns:o="urn:schemas-microsoft-com:office:office" xmlns:r="http://schemas.openxmlformats.org/officeDocument/2006/relationships" xmlns:m="http://schemas.openxmlformats.org/officeDocument/2006/math" xmlns:v="urn:schemas-microsoft-com:vml" xmlns:wp14="http://schemas.microsoft.com/office/word/2010/wordprocessingDrawing" xmlns:wp="http://schemas.openxmlformats.org/drawingml/2006/wordprocessingDrawing" xmlns:w10="urn:schemas-microsoft-com:office:word" xmlns:w="http://schemas.openxmlformats.org/wordprocessingml/2006/main" xmlns:w14="http://schemas.microsoft.com/office/word/2010/wordml" xmlns:w15="http://schemas.microsoft.com/office/word/2012/wordml" xmlns:w16cid="http://schemas.microsoft.com/office/word/2016/wordml/cid" xmlns:w16se="http://schemas.microsoft.com/office/word/2015/wordml/symex" xmlns:wpg="http://schemas.microsoft.com/office/word/2010/wordprocessingGroup" xmlns:wpi="http://schemas.microsoft.com/office/word/2010/wordprocessingInk" xmlns:wne="http://schemas.microsoft.com/office/word/2006/wordml" xmlns:wps="http://schemas.microsoft.com/office/word/2010/wordprocessingShape" mc:Ignorable="w14 w15 w16se w16cid wp14">
+<w:footnotes xmlns:wpc="http://schemas.microsoft.com/office/word/2010/wordprocessingCanvas" xmlns:cx="http://schemas.microsoft.com/office/drawing/2014/chartex" xmlns:cx1="http://schemas.microsoft.com/office/drawing/2015/9/8/chartex" xmlns:cx2="http://schemas.microsoft.com/office/drawing/2015/10/21/chartex" xmlns:cx3="http://schemas.microsoft.com/office/drawing/2016/5/9/chartex" xmlns:cx4="http://schemas.microsoft.com/office/drawing/2016/5/10/chartex" xmlns:cx5="http://schemas.microsoft.com/office/drawing/2016/5/11/chartex" xmlns:cx6="http://schemas.microsoft.com/office/drawing/2016/5/12/chartex" xmlns:cx7="http://schemas.microsoft.com/office/drawing/2016/5/13/chartex" xmlns:cx8="http://schemas.microsoft.com/office/drawing/2016/5/14/chartex" xmlns:mc="http://schemas.openxmlformats.org/markup-compatibility/2006" xmlns:aink="http://schemas.microsoft.com/office/drawing/2016/ink" xmlns:am3d="http://schemas.microsoft.com/office/drawing/2017/model3d" xmlns:o="urn:schemas-microsoft-com:office:office" xmlns:r="http://schemas.openxmlformats.org/officeDocument/2006/relationships" xmlns:m="http://schemas.openxmlformats.org/officeDocument/2006/math" xmlns:v="urn:schemas-microsoft-com:vml" xmlns:wp14="http://schemas.microsoft.com/office/word/2010/wordprocessingDrawing" xmlns:wp="http://schemas.openxmlformats.org/drawingml/2006/wordprocessingDrawing" xmlns:w10="urn:schemas-microsoft-com:office:word" xmlns:w="http://schemas.openxmlformats.org/wordprocessingml/2006/main" xmlns:w14="http://schemas.microsoft.com/office/word/2010/wordml" xmlns:w15="http://schemas.microsoft.com/office/word/2012/wordml" xmlns:w16cex="http://schemas.microsoft.com/office/word/2018/wordml/cex" xmlns:w16cid="http://schemas.microsoft.com/office/word/2016/wordml/cid" xmlns:w16="http://schemas.microsoft.com/office/word/2018/wordml" xmlns:w16sdtdh="http://schemas.microsoft.com/office/word/2020/wordml/sdtdatahash" xmlns:w16se="http://schemas.microsoft.com/office/word/2015/wordml/symex" xmlns:wpg="http://schemas.microsoft.com/office/word/2010/wordprocessingGroup" xmlns:wpi="http://schemas.microsoft.com/office/word/2010/wordprocessingInk" xmlns:wne="http://schemas.microsoft.com/office/word/2006/wordml" xmlns:wps="http://schemas.microsoft.com/office/word/2010/wordprocessingShape" mc:Ignorable="w14 w15 w16se w16cid w16 w16cex w16sdtdh wp14">
   <w:footnote w:type="separator" w:id="-1">
     <w:p>
       <w:pPr>
@@ -7634,7 +7608,7 @@
 </file>
 
 <file path=word/header1.xml><?xml version="1.0" encoding="utf-8"?>
-<w:hdr xmlns:wpc="http://schemas.microsoft.com/office/word/2010/wordprocessingCanvas" xmlns:cx="http://schemas.microsoft.com/office/drawing/2014/chartex" xmlns:cx1="http://schemas.microsoft.com/office/drawing/2015/9/8/chartex" xmlns:cx2="http://schemas.microsoft.com/office/drawing/2015/10/21/chartex" xmlns:cx3="http://schemas.microsoft.com/office/drawing/2016/5/9/chartex" xmlns:cx4="http://schemas.microsoft.com/office/drawing/2016/5/10/chartex" xmlns:cx5="http://schemas.microsoft.com/office/drawing/2016/5/11/chartex" xmlns:cx6="http://schemas.microsoft.com/office/drawing/2016/5/12/chartex" xmlns:cx7="http://schemas.microsoft.com/office/drawing/2016/5/13/chartex" xmlns:cx8="http://schemas.microsoft.com/office/drawing/2016/5/14/chartex" xmlns:mc="http://schemas.openxmlformats.org/markup-compatibility/2006" xmlns:aink="http://schemas.microsoft.com/office/drawing/2016/ink" xmlns:am3d="http://schemas.microsoft.com/office/drawing/2017/model3d" xmlns:o="urn:schemas-microsoft-com:office:office" xmlns:r="http://schemas.openxmlformats.org/officeDocument/2006/relationships" xmlns:m="http://schemas.openxmlformats.org/officeDocument/2006/math" xmlns:v="urn:schemas-microsoft-com:vml" xmlns:wp14="http://schemas.microsoft.com/office/word/2010/wordprocessingDrawing" xmlns:wp="http://schemas.openxmlformats.org/drawingml/2006/wordprocessingDrawing" xmlns:w10="urn:schemas-microsoft-com:office:word" xmlns:w="http://schemas.openxmlformats.org/wordprocessingml/2006/main" xmlns:w14="http://schemas.microsoft.com/office/word/2010/wordml" xmlns:w15="http://schemas.microsoft.com/office/word/2012/wordml" xmlns:w16cid="http://schemas.microsoft.com/office/word/2016/wordml/cid" xmlns:w16se="http://schemas.microsoft.com/office/word/2015/wordml/symex" xmlns:wpg="http://schemas.microsoft.com/office/word/2010/wordprocessingGroup" xmlns:wpi="http://schemas.microsoft.com/office/word/2010/wordprocessingInk" xmlns:wne="http://schemas.microsoft.com/office/word/2006/wordml" xmlns:wps="http://schemas.microsoft.com/office/word/2010/wordprocessingShape" mc:Ignorable="w14 w15 w16se w16cid wp14">
+<w:hdr xmlns:wpc="http://schemas.microsoft.com/office/word/2010/wordprocessingCanvas" xmlns:cx="http://schemas.microsoft.com/office/drawing/2014/chartex" xmlns:cx1="http://schemas.microsoft.com/office/drawing/2015/9/8/chartex" xmlns:cx2="http://schemas.microsoft.com/office/drawing/2015/10/21/chartex" xmlns:cx3="http://schemas.microsoft.com/office/drawing/2016/5/9/chartex" xmlns:cx4="http://schemas.microsoft.com/office/drawing/2016/5/10/chartex" xmlns:cx5="http://schemas.microsoft.com/office/drawing/2016/5/11/chartex" xmlns:cx6="http://schemas.microsoft.com/office/drawing/2016/5/12/chartex" xmlns:cx7="http://schemas.microsoft.com/office/drawing/2016/5/13/chartex" xmlns:cx8="http://schemas.microsoft.com/office/drawing/2016/5/14/chartex" xmlns:mc="http://schemas.openxmlformats.org/markup-compatibility/2006" xmlns:aink="http://schemas.microsoft.com/office/drawing/2016/ink" xmlns:am3d="http://schemas.microsoft.com/office/drawing/2017/model3d" xmlns:o="urn:schemas-microsoft-com:office:office" xmlns:r="http://schemas.openxmlformats.org/officeDocument/2006/relationships" xmlns:m="http://schemas.openxmlformats.org/officeDocument/2006/math" xmlns:v="urn:schemas-microsoft-com:vml" xmlns:wp14="http://schemas.microsoft.com/office/word/2010/wordprocessingDrawing" xmlns:wp="http://schemas.openxmlformats.org/drawingml/2006/wordprocessingDrawing" xmlns:w10="urn:schemas-microsoft-com:office:word" xmlns:w="http://schemas.openxmlformats.org/wordprocessingml/2006/main" xmlns:w14="http://schemas.microsoft.com/office/word/2010/wordml" xmlns:w15="http://schemas.microsoft.com/office/word/2012/wordml" xmlns:w16cex="http://schemas.microsoft.com/office/word/2018/wordml/cex" xmlns:w16cid="http://schemas.microsoft.com/office/word/2016/wordml/cid" xmlns:w16="http://schemas.microsoft.com/office/word/2018/wordml" xmlns:w16sdtdh="http://schemas.microsoft.com/office/word/2020/wordml/sdtdatahash" xmlns:w16se="http://schemas.microsoft.com/office/word/2015/wordml/symex" xmlns:wpg="http://schemas.microsoft.com/office/word/2010/wordprocessingGroup" xmlns:wpi="http://schemas.microsoft.com/office/word/2010/wordprocessingInk" xmlns:wne="http://schemas.microsoft.com/office/word/2006/wordml" xmlns:wps="http://schemas.microsoft.com/office/word/2010/wordprocessingShape" mc:Ignorable="w14 w15 w16se w16cid w16 w16cex w16sdtdh wp14">
   <w:p>
     <w:pPr>
       <w:pStyle w:val="a5"/>
@@ -7644,7 +7618,7 @@
 </file>
 
 <file path=word/header2.xml><?xml version="1.0" encoding="utf-8"?>
-<w:hdr xmlns:wpc="http://schemas.microsoft.com/office/word/2010/wordprocessingCanvas" xmlns:cx="http://schemas.microsoft.com/office/drawing/2014/chartex" xmlns:cx1="http://schemas.microsoft.com/office/drawing/2015/9/8/chartex" xmlns:cx2="http://schemas.microsoft.com/office/drawing/2015/10/21/chartex" xmlns:cx3="http://schemas.microsoft.com/office/drawing/2016/5/9/chartex" xmlns:cx4="http://schemas.microsoft.com/office/drawing/2016/5/10/chartex" xmlns:cx5="http://schemas.microsoft.com/office/drawing/2016/5/11/chartex" xmlns:cx6="http://schemas.microsoft.com/office/drawing/2016/5/12/chartex" xmlns:cx7="http://schemas.microsoft.com/office/drawing/2016/5/13/chartex" xmlns:cx8="http://schemas.microsoft.com/office/drawing/2016/5/14/chartex" xmlns:mc="http://schemas.openxmlformats.org/markup-compatibility/2006" xmlns:aink="http://schemas.microsoft.com/office/drawing/2016/ink" xmlns:am3d="http://schemas.microsoft.com/office/drawing/2017/model3d" xmlns:o="urn:schemas-microsoft-com:office:office" xmlns:r="http://schemas.openxmlformats.org/officeDocument/2006/relationships" xmlns:m="http://schemas.openxmlformats.org/officeDocument/2006/math" xmlns:v="urn:schemas-microsoft-com:vml" xmlns:wp14="http://schemas.microsoft.com/office/word/2010/wordprocessingDrawing" xmlns:wp="http://schemas.openxmlformats.org/drawingml/2006/wordprocessingDrawing" xmlns:w10="urn:schemas-microsoft-com:office:word" xmlns:w="http://schemas.openxmlformats.org/wordprocessingml/2006/main" xmlns:w14="http://schemas.microsoft.com/office/word/2010/wordml" xmlns:w15="http://schemas.microsoft.com/office/word/2012/wordml" xmlns:w16cid="http://schemas.microsoft.com/office/word/2016/wordml/cid" xmlns:w16se="http://schemas.microsoft.com/office/word/2015/wordml/symex" xmlns:wpg="http://schemas.microsoft.com/office/word/2010/wordprocessingGroup" xmlns:wpi="http://schemas.microsoft.com/office/word/2010/wordprocessingInk" xmlns:wne="http://schemas.microsoft.com/office/word/2006/wordml" xmlns:wps="http://schemas.microsoft.com/office/word/2010/wordprocessingShape" mc:Ignorable="w14 w15 w16se w16cid wp14">
+<w:hdr xmlns:wpc="http://schemas.microsoft.com/office/word/2010/wordprocessingCanvas" xmlns:cx="http://schemas.microsoft.com/office/drawing/2014/chartex" xmlns:cx1="http://schemas.microsoft.com/office/drawing/2015/9/8/chartex" xmlns:cx2="http://schemas.microsoft.com/office/drawing/2015/10/21/chartex" xmlns:cx3="http://schemas.microsoft.com/office/drawing/2016/5/9/chartex" xmlns:cx4="http://schemas.microsoft.com/office/drawing/2016/5/10/chartex" xmlns:cx5="http://schemas.microsoft.com/office/drawing/2016/5/11/chartex" xmlns:cx6="http://schemas.microsoft.com/office/drawing/2016/5/12/chartex" xmlns:cx7="http://schemas.microsoft.com/office/drawing/2016/5/13/chartex" xmlns:cx8="http://schemas.microsoft.com/office/drawing/2016/5/14/chartex" xmlns:mc="http://schemas.openxmlformats.org/markup-compatibility/2006" xmlns:aink="http://schemas.microsoft.com/office/drawing/2016/ink" xmlns:am3d="http://schemas.microsoft.com/office/drawing/2017/model3d" xmlns:o="urn:schemas-microsoft-com:office:office" xmlns:r="http://schemas.openxmlformats.org/officeDocument/2006/relationships" xmlns:m="http://schemas.openxmlformats.org/officeDocument/2006/math" xmlns:v="urn:schemas-microsoft-com:vml" xmlns:wp14="http://schemas.microsoft.com/office/word/2010/wordprocessingDrawing" xmlns:wp="http://schemas.openxmlformats.org/drawingml/2006/wordprocessingDrawing" xmlns:w10="urn:schemas-microsoft-com:office:word" xmlns:w="http://schemas.openxmlformats.org/wordprocessingml/2006/main" xmlns:w14="http://schemas.microsoft.com/office/word/2010/wordml" xmlns:w15="http://schemas.microsoft.com/office/word/2012/wordml" xmlns:w16cex="http://schemas.microsoft.com/office/word/2018/wordml/cex" xmlns:w16cid="http://schemas.microsoft.com/office/word/2016/wordml/cid" xmlns:w16="http://schemas.microsoft.com/office/word/2018/wordml" xmlns:w16sdtdh="http://schemas.microsoft.com/office/word/2020/wordml/sdtdatahash" xmlns:w16se="http://schemas.microsoft.com/office/word/2015/wordml/symex" xmlns:wpg="http://schemas.microsoft.com/office/word/2010/wordprocessingGroup" xmlns:wpi="http://schemas.microsoft.com/office/word/2010/wordprocessingInk" xmlns:wne="http://schemas.microsoft.com/office/word/2006/wordml" xmlns:wps="http://schemas.microsoft.com/office/word/2010/wordprocessingShape" mc:Ignorable="w14 w15 w16se w16cid w16 w16cex w16sdtdh wp14">
   <w:p>
     <w:pPr>
       <w:pStyle w:val="a5"/>
@@ -7654,7 +7628,7 @@
 </file>
 
 <file path=word/header3.xml><?xml version="1.0" encoding="utf-8"?>
-<w:hdr xmlns:wpc="http://schemas.microsoft.com/office/word/2010/wordprocessingCanvas" xmlns:cx="http://schemas.microsoft.com/office/drawing/2014/chartex" xmlns:cx1="http://schemas.microsoft.com/office/drawing/2015/9/8/chartex" xmlns:cx2="http://schemas.microsoft.com/office/drawing/2015/10/21/chartex" xmlns:cx3="http://schemas.microsoft.com/office/drawing/2016/5/9/chartex" xmlns:cx4="http://schemas.microsoft.com/office/drawing/2016/5/10/chartex" xmlns:cx5="http://schemas.microsoft.com/office/drawing/2016/5/11/chartex" xmlns:cx6="http://schemas.microsoft.com/office/drawing/2016/5/12/chartex" xmlns:cx7="http://schemas.microsoft.com/office/drawing/2016/5/13/chartex" xmlns:cx8="http://schemas.microsoft.com/office/drawing/2016/5/14/chartex" xmlns:mc="http://schemas.openxmlformats.org/markup-compatibility/2006" xmlns:aink="http://schemas.microsoft.com/office/drawing/2016/ink" xmlns:am3d="http://schemas.microsoft.com/office/drawing/2017/model3d" xmlns:o="urn:schemas-microsoft-com:office:office" xmlns:r="http://schemas.openxmlformats.org/officeDocument/2006/relationships" xmlns:m="http://schemas.openxmlformats.org/officeDocument/2006/math" xmlns:v="urn:schemas-microsoft-com:vml" xmlns:wp14="http://schemas.microsoft.com/office/word/2010/wordprocessingDrawing" xmlns:wp="http://schemas.openxmlformats.org/drawingml/2006/wordprocessingDrawing" xmlns:w10="urn:schemas-microsoft-com:office:word" xmlns:w="http://schemas.openxmlformats.org/wordprocessingml/2006/main" xmlns:w14="http://schemas.microsoft.com/office/word/2010/wordml" xmlns:w15="http://schemas.microsoft.com/office/word/2012/wordml" xmlns:w16cid="http://schemas.microsoft.com/office/word/2016/wordml/cid" xmlns:w16se="http://schemas.microsoft.com/office/word/2015/wordml/symex" xmlns:wpg="http://schemas.microsoft.com/office/word/2010/wordprocessingGroup" xmlns:wpi="http://schemas.microsoft.com/office/word/2010/wordprocessingInk" xmlns:wne="http://schemas.microsoft.com/office/word/2006/wordml" xmlns:wps="http://schemas.microsoft.com/office/word/2010/wordprocessingShape" mc:Ignorable="w14 w15 w16se w16cid wp14">
+<w:hdr xmlns:wpc="http://schemas.microsoft.com/office/word/2010/wordprocessingCanvas" xmlns:cx="http://schemas.microsoft.com/office/drawing/2014/chartex" xmlns:cx1="http://schemas.microsoft.com/office/drawing/2015/9/8/chartex" xmlns:cx2="http://schemas.microsoft.com/office/drawing/2015/10/21/chartex" xmlns:cx3="http://schemas.microsoft.com/office/drawing/2016/5/9/chartex" xmlns:cx4="http://schemas.microsoft.com/office/drawing/2016/5/10/chartex" xmlns:cx5="http://schemas.microsoft.com/office/drawing/2016/5/11/chartex" xmlns:cx6="http://schemas.microsoft.com/office/drawing/2016/5/12/chartex" xmlns:cx7="http://schemas.microsoft.com/office/drawing/2016/5/13/chartex" xmlns:cx8="http://schemas.microsoft.com/office/drawing/2016/5/14/chartex" xmlns:mc="http://schemas.openxmlformats.org/markup-compatibility/2006" xmlns:aink="http://schemas.microsoft.com/office/drawing/2016/ink" xmlns:am3d="http://schemas.microsoft.com/office/drawing/2017/model3d" xmlns:o="urn:schemas-microsoft-com:office:office" xmlns:r="http://schemas.openxmlformats.org/officeDocument/2006/relationships" xmlns:m="http://schemas.openxmlformats.org/officeDocument/2006/math" xmlns:v="urn:schemas-microsoft-com:vml" xmlns:wp14="http://schemas.microsoft.com/office/word/2010/wordprocessingDrawing" xmlns:wp="http://schemas.openxmlformats.org/drawingml/2006/wordprocessingDrawing" xmlns:w10="urn:schemas-microsoft-com:office:word" xmlns:w="http://schemas.openxmlformats.org/wordprocessingml/2006/main" xmlns:w14="http://schemas.microsoft.com/office/word/2010/wordml" xmlns:w15="http://schemas.microsoft.com/office/word/2012/wordml" xmlns:w16cex="http://schemas.microsoft.com/office/word/2018/wordml/cex" xmlns:w16cid="http://schemas.microsoft.com/office/word/2016/wordml/cid" xmlns:w16="http://schemas.microsoft.com/office/word/2018/wordml" xmlns:w16sdtdh="http://schemas.microsoft.com/office/word/2020/wordml/sdtdatahash" xmlns:w16se="http://schemas.microsoft.com/office/word/2015/wordml/symex" xmlns:wpg="http://schemas.microsoft.com/office/word/2010/wordprocessingGroup" xmlns:wpi="http://schemas.microsoft.com/office/word/2010/wordprocessingInk" xmlns:wne="http://schemas.microsoft.com/office/word/2006/wordml" xmlns:wps="http://schemas.microsoft.com/office/word/2010/wordprocessingShape" mc:Ignorable="w14 w15 w16se w16cid w16 w16cex w16sdtdh wp14">
   <w:p>
     <w:pPr>
       <w:pStyle w:val="a5"/>
@@ -7664,7 +7638,7 @@
 </file>
 
 <file path=word/numbering.xml><?xml version="1.0" encoding="utf-8"?>
-<w:numbering xmlns:wpc="http://schemas.microsoft.com/office/word/2010/wordprocessingCanvas" xmlns:cx="http://schemas.microsoft.com/office/drawing/2014/chartex" xmlns:cx1="http://schemas.microsoft.com/office/drawing/2015/9/8/chartex" xmlns:cx2="http://schemas.microsoft.com/office/drawing/2015/10/21/chartex" xmlns:cx3="http://schemas.microsoft.com/office/drawing/2016/5/9/chartex" xmlns:cx4="http://schemas.microsoft.com/office/drawing/2016/5/10/chartex" xmlns:cx5="http://schemas.microsoft.com/office/drawing/2016/5/11/chartex" xmlns:cx6="http://schemas.microsoft.com/office/drawing/2016/5/12/chartex" xmlns:cx7="http://schemas.microsoft.com/office/drawing/2016/5/13/chartex" xmlns:cx8="http://schemas.microsoft.com/office/drawing/2016/5/14/chartex" xmlns:mc="http://schemas.openxmlformats.org/markup-compatibility/2006" xmlns:aink="http://schemas.microsoft.com/office/drawing/2016/ink" xmlns:am3d="http://schemas.microsoft.com/office/drawing/2017/model3d" xmlns:o="urn:schemas-microsoft-com:office:office" xmlns:r="http://schemas.openxmlformats.org/officeDocument/2006/relationships" xmlns:m="http://schemas.openxmlformats.org/officeDocument/2006/math" xmlns:v="urn:schemas-microsoft-com:vml" xmlns:wp14="http://schemas.microsoft.com/office/word/2010/wordprocessingDrawing" xmlns:wp="http://schemas.openxmlformats.org/drawingml/2006/wordprocessingDrawing" xmlns:w10="urn:schemas-microsoft-com:office:word" xmlns:w="http://schemas.openxmlformats.org/wordprocessingml/2006/main" xmlns:w14="http://schemas.microsoft.com/office/word/2010/wordml" xmlns:w15="http://schemas.microsoft.com/office/word/2012/wordml" xmlns:w16cid="http://schemas.microsoft.com/office/word/2016/wordml/cid" xmlns:w16se="http://schemas.microsoft.com/office/word/2015/wordml/symex" xmlns:wpg="http://schemas.microsoft.com/office/word/2010/wordprocessingGroup" xmlns:wpi="http://schemas.microsoft.com/office/word/2010/wordprocessingInk" xmlns:wne="http://schemas.microsoft.com/office/word/2006/wordml" xmlns:wps="http://schemas.microsoft.com/office/word/2010/wordprocessingShape" mc:Ignorable="w14 w15 w16se w16cid wp14">
+<w:numbering xmlns:wpc="http://schemas.microsoft.com/office/word/2010/wordprocessingCanvas" xmlns:cx="http://schemas.microsoft.com/office/drawing/2014/chartex" xmlns:cx1="http://schemas.microsoft.com/office/drawing/2015/9/8/chartex" xmlns:cx2="http://schemas.microsoft.com/office/drawing/2015/10/21/chartex" xmlns:cx3="http://schemas.microsoft.com/office/drawing/2016/5/9/chartex" xmlns:cx4="http://schemas.microsoft.com/office/drawing/2016/5/10/chartex" xmlns:cx5="http://schemas.microsoft.com/office/drawing/2016/5/11/chartex" xmlns:cx6="http://schemas.microsoft.com/office/drawing/2016/5/12/chartex" xmlns:cx7="http://schemas.microsoft.com/office/drawing/2016/5/13/chartex" xmlns:cx8="http://schemas.microsoft.com/office/drawing/2016/5/14/chartex" xmlns:mc="http://schemas.openxmlformats.org/markup-compatibility/2006" xmlns:aink="http://schemas.microsoft.com/office/drawing/2016/ink" xmlns:am3d="http://schemas.microsoft.com/office/drawing/2017/model3d" xmlns:o="urn:schemas-microsoft-com:office:office" xmlns:r="http://schemas.openxmlformats.org/officeDocument/2006/relationships" xmlns:m="http://schemas.openxmlformats.org/officeDocument/2006/math" xmlns:v="urn:schemas-microsoft-com:vml" xmlns:wp14="http://schemas.microsoft.com/office/word/2010/wordprocessingDrawing" xmlns:wp="http://schemas.openxmlformats.org/drawingml/2006/wordprocessingDrawing" xmlns:w10="urn:schemas-microsoft-com:office:word" xmlns:w="http://schemas.openxmlformats.org/wordprocessingml/2006/main" xmlns:w14="http://schemas.microsoft.com/office/word/2010/wordml" xmlns:w15="http://schemas.microsoft.com/office/word/2012/wordml" xmlns:w16cex="http://schemas.microsoft.com/office/word/2018/wordml/cex" xmlns:w16cid="http://schemas.microsoft.com/office/word/2016/wordml/cid" xmlns:w16="http://schemas.microsoft.com/office/word/2018/wordml" xmlns:w16sdtdh="http://schemas.microsoft.com/office/word/2020/wordml/sdtdatahash" xmlns:w16se="http://schemas.microsoft.com/office/word/2015/wordml/symex" xmlns:wpg="http://schemas.microsoft.com/office/word/2010/wordprocessingGroup" xmlns:wpi="http://schemas.microsoft.com/office/word/2010/wordprocessingInk" xmlns:wne="http://schemas.microsoft.com/office/word/2006/wordml" xmlns:wps="http://schemas.microsoft.com/office/word/2010/wordprocessingShape" mc:Ignorable="w14 w15 w16se w16cid w16 w16cex w16sdtdh wp14">
   <w:abstractNum w:abstractNumId="0" w15:restartNumberingAfterBreak="0">
     <w:nsid w:val="08CE7062"/>
     <w:multiLevelType w:val="hybridMultilevel"/>
@@ -9417,7 +9391,7 @@
 </file>
 
 <file path=word/styles.xml><?xml version="1.0" encoding="utf-8"?>
-<w:styles xmlns:mc="http://schemas.openxmlformats.org/markup-compatibility/2006" xmlns:r="http://schemas.openxmlformats.org/officeDocument/2006/relationships" xmlns:w="http://schemas.openxmlformats.org/wordprocessingml/2006/main" xmlns:w14="http://schemas.microsoft.com/office/word/2010/wordml" xmlns:w15="http://schemas.microsoft.com/office/word/2012/wordml" xmlns:w16cid="http://schemas.microsoft.com/office/word/2016/wordml/cid" xmlns:w16se="http://schemas.microsoft.com/office/word/2015/wordml/symex" mc:Ignorable="w14 w15 w16se w16cid">
+<w:styles xmlns:mc="http://schemas.openxmlformats.org/markup-compatibility/2006" xmlns:r="http://schemas.openxmlformats.org/officeDocument/2006/relationships" xmlns:w="http://schemas.openxmlformats.org/wordprocessingml/2006/main" xmlns:w14="http://schemas.microsoft.com/office/word/2010/wordml" xmlns:w15="http://schemas.microsoft.com/office/word/2012/wordml" xmlns:w16cex="http://schemas.microsoft.com/office/word/2018/wordml/cex" xmlns:w16cid="http://schemas.microsoft.com/office/word/2016/wordml/cid" xmlns:w16="http://schemas.microsoft.com/office/word/2018/wordml" xmlns:w16sdtdh="http://schemas.microsoft.com/office/word/2020/wordml/sdtdatahash" xmlns:w16se="http://schemas.microsoft.com/office/word/2015/wordml/symex" mc:Ignorable="w14 w15 w16se w16cid w16 w16cex w16sdtdh">
   <w:docDefaults>
     <w:rPrDefault>
       <w:rPr>
@@ -9433,7 +9407,7 @@
       </w:pPr>
     </w:pPrDefault>
   </w:docDefaults>
-  <w:latentStyles w:defLockedState="0" w:defUIPriority="99" w:defSemiHidden="0" w:defUnhideWhenUsed="0" w:defQFormat="0" w:count="375">
+  <w:latentStyles w:defLockedState="0" w:defUIPriority="99" w:defSemiHidden="0" w:defUnhideWhenUsed="0" w:defQFormat="0" w:count="376">
     <w:lsdException w:name="Normal" w:uiPriority="0" w:qFormat="1"/>
     <w:lsdException w:name="heading 1" w:uiPriority="9" w:qFormat="1"/>
     <w:lsdException w:name="heading 2" w:semiHidden="1" w:uiPriority="9" w:unhideWhenUsed="1" w:qFormat="1"/>
@@ -9539,7 +9513,6 @@
     <w:lsdException w:name="HTML Sample" w:semiHidden="1" w:unhideWhenUsed="1"/>
     <w:lsdException w:name="HTML Typewriter" w:semiHidden="1" w:unhideWhenUsed="1"/>
     <w:lsdException w:name="HTML Variable" w:semiHidden="1" w:unhideWhenUsed="1"/>
-    <w:lsdException w:name="Normal Table" w:semiHidden="1" w:unhideWhenUsed="1"/>
     <w:lsdException w:name="annotation subject" w:semiHidden="1" w:unhideWhenUsed="1"/>
     <w:lsdException w:name="No List" w:semiHidden="1" w:unhideWhenUsed="1"/>
     <w:lsdException w:name="Outline List 1" w:semiHidden="1" w:unhideWhenUsed="1"/>
@@ -9586,10 +9559,8 @@
     <w:lsdException w:name="Table Subtle 2" w:semiHidden="1" w:unhideWhenUsed="1"/>
     <w:lsdException w:name="Table Web 1" w:semiHidden="1" w:unhideWhenUsed="1"/>
     <w:lsdException w:name="Table Web 2" w:semiHidden="1" w:unhideWhenUsed="1"/>
-    <w:lsdException w:name="Table Web 3" w:semiHidden="1" w:unhideWhenUsed="1"/>
     <w:lsdException w:name="Balloon Text" w:semiHidden="1" w:unhideWhenUsed="1"/>
     <w:lsdException w:name="Table Grid" w:uiPriority="39"/>
-    <w:lsdException w:name="Table Theme" w:semiHidden="1" w:unhideWhenUsed="1"/>
     <w:lsdException w:name="Placeholder Text" w:semiHidden="1"/>
     <w:lsdException w:name="No Spacing" w:uiPriority="1" w:qFormat="1"/>
     <w:lsdException w:name="Light Shading" w:uiPriority="60"/>
@@ -9809,6 +9780,7 @@
     <w:lsdException w:name="Smart Hyperlink" w:semiHidden="1" w:unhideWhenUsed="1"/>
     <w:lsdException w:name="Hashtag" w:semiHidden="1" w:unhideWhenUsed="1"/>
     <w:lsdException w:name="Unresolved Mention" w:semiHidden="1" w:unhideWhenUsed="1"/>
+    <w:lsdException w:name="Smart Link" w:semiHidden="1" w:unhideWhenUsed="1"/>
   </w:latentStyles>
   <w:style w:type="paragraph" w:default="1" w:styleId="a">
     <w:name w:val="Normal"/>

</xml_diff>

<commit_message>
some edits + add speech text
</commit_message>
<xml_diff>
--- a/Текстовая часть.docx
+++ b/Текстовая часть.docx
@@ -2385,6 +2385,15 @@
         </w:rPr>
         <w:t>Сжатие цифровой информации</w:t>
       </w:r>
+      <w:r>
+        <w:rPr>
+          <w:rFonts w:ascii="Times New Roman" w:eastAsia="Times New Roman" w:hAnsi="Times New Roman" w:cs="Times New Roman"/>
+          <w:sz w:val="24"/>
+          <w:szCs w:val="24"/>
+          <w:lang w:eastAsia="ru-RU"/>
+        </w:rPr>
+        <w:t xml:space="preserve"> (может отсутствовать)</w:t>
+      </w:r>
     </w:p>
     <w:p>
       <w:pPr>
@@ -9513,6 +9522,7 @@
     <w:lsdException w:name="HTML Sample" w:semiHidden="1" w:unhideWhenUsed="1"/>
     <w:lsdException w:name="HTML Typewriter" w:semiHidden="1" w:unhideWhenUsed="1"/>
     <w:lsdException w:name="HTML Variable" w:semiHidden="1" w:unhideWhenUsed="1"/>
+    <w:lsdException w:name="Normal Table" w:semiHidden="1" w:unhideWhenUsed="1"/>
     <w:lsdException w:name="annotation subject" w:semiHidden="1" w:unhideWhenUsed="1"/>
     <w:lsdException w:name="No List" w:semiHidden="1" w:unhideWhenUsed="1"/>
     <w:lsdException w:name="Outline List 1" w:semiHidden="1" w:unhideWhenUsed="1"/>
@@ -9559,8 +9569,10 @@
     <w:lsdException w:name="Table Subtle 2" w:semiHidden="1" w:unhideWhenUsed="1"/>
     <w:lsdException w:name="Table Web 1" w:semiHidden="1" w:unhideWhenUsed="1"/>
     <w:lsdException w:name="Table Web 2" w:semiHidden="1" w:unhideWhenUsed="1"/>
+    <w:lsdException w:name="Table Web 3" w:semiHidden="1" w:unhideWhenUsed="1"/>
     <w:lsdException w:name="Balloon Text" w:semiHidden="1" w:unhideWhenUsed="1"/>
     <w:lsdException w:name="Table Grid" w:uiPriority="39"/>
+    <w:lsdException w:name="Table Theme" w:semiHidden="1" w:unhideWhenUsed="1"/>
     <w:lsdException w:name="Placeholder Text" w:semiHidden="1"/>
     <w:lsdException w:name="No Spacing" w:uiPriority="1" w:qFormat="1"/>
     <w:lsdException w:name="Light Shading" w:uiPriority="60"/>

</xml_diff>